<commit_message>
Added link to raw database schema
</commit_message>
<xml_diff>
--- a/docs/2048_ПО-для-библиотеки.docx
+++ b/docs/2048_ПО-для-библиотеки.docx
@@ -366,13 +366,23 @@
         </w:rPr>
         <w:t xml:space="preserve">Капитан: </w:t>
       </w:r>
-      <w:r>
-        <w:rPr>
-          <w:color w:val="000000"/>
-          <w:sz w:val="28"/>
-          <w:szCs w:val="28"/>
-        </w:rPr>
-        <w:t>Сайед Кирилл Русланович</w:t>
+      <w:proofErr w:type="spellStart"/>
+      <w:r>
+        <w:rPr>
+          <w:color w:val="000000"/>
+          <w:sz w:val="28"/>
+          <w:szCs w:val="28"/>
+        </w:rPr>
+        <w:t>Сайед</w:t>
+      </w:r>
+      <w:proofErr w:type="spellEnd"/>
+      <w:r>
+        <w:rPr>
+          <w:color w:val="000000"/>
+          <w:sz w:val="28"/>
+          <w:szCs w:val="28"/>
+        </w:rPr>
+        <w:t xml:space="preserve"> Кирилл Русланович</w:t>
       </w:r>
     </w:p>
     <w:p>
@@ -408,6 +418,7 @@
         </w:rPr>
         <w:t xml:space="preserve"> </w:t>
       </w:r>
+      <w:proofErr w:type="spellStart"/>
       <w:r>
         <w:rPr>
           <w:color w:val="000000"/>
@@ -417,6 +428,7 @@
         </w:rPr>
         <w:t>BookMaster</w:t>
       </w:r>
+      <w:proofErr w:type="spellEnd"/>
     </w:p>
     <w:p>
       <w:pPr>
@@ -2160,7 +2172,25 @@
           <w:sz w:val="28"/>
           <w:szCs w:val="28"/>
         </w:rPr>
-        <w:t>· Не имеет право изменять данные школьников, записей о выдаче.приеме книг от школьников, библиотечному фонду.</w:t>
+        <w:t xml:space="preserve">· Не имеет право изменять данные школьников, записей о </w:t>
+      </w:r>
+      <w:proofErr w:type="spellStart"/>
+      <w:proofErr w:type="gramStart"/>
+      <w:r>
+        <w:rPr>
+          <w:sz w:val="28"/>
+          <w:szCs w:val="28"/>
+        </w:rPr>
+        <w:t>выдаче.приеме</w:t>
+      </w:r>
+      <w:proofErr w:type="spellEnd"/>
+      <w:proofErr w:type="gramEnd"/>
+      <w:r>
+        <w:rPr>
+          <w:sz w:val="28"/>
+          <w:szCs w:val="28"/>
+        </w:rPr>
+        <w:t xml:space="preserve"> книг от школьников, библиотечному фонду.</w:t>
       </w:r>
     </w:p>
     <w:p>
@@ -2233,7 +2263,25 @@
           <w:sz w:val="28"/>
           <w:szCs w:val="28"/>
         </w:rPr>
-        <w:t>· Имеет доступ к подсистеме учета приема.выдачи книг школьникам, подсистеме учета школьников</w:t>
+        <w:t xml:space="preserve">· Имеет доступ к подсистеме учета </w:t>
+      </w:r>
+      <w:proofErr w:type="spellStart"/>
+      <w:proofErr w:type="gramStart"/>
+      <w:r>
+        <w:rPr>
+          <w:sz w:val="28"/>
+          <w:szCs w:val="28"/>
+        </w:rPr>
+        <w:t>приема.выдачи</w:t>
+      </w:r>
+      <w:proofErr w:type="spellEnd"/>
+      <w:proofErr w:type="gramEnd"/>
+      <w:r>
+        <w:rPr>
+          <w:sz w:val="28"/>
+          <w:szCs w:val="28"/>
+        </w:rPr>
+        <w:t xml:space="preserve"> книг школьникам, подсистеме учета школьников</w:t>
       </w:r>
     </w:p>
     <w:p>
@@ -4781,6 +4829,7 @@
         </w:rPr>
         <w:t>-</w:t>
       </w:r>
+      <w:proofErr w:type="spellStart"/>
       <w:r>
         <w:rPr>
           <w:color w:val="000000"/>
@@ -4790,6 +4839,7 @@
         </w:rPr>
         <w:t>allauth</w:t>
       </w:r>
+      <w:proofErr w:type="spellEnd"/>
       <w:r>
         <w:rPr>
           <w:color w:val="000000"/>
@@ -4829,7 +4879,25 @@
           <w:sz w:val="28"/>
           <w:szCs w:val="28"/>
         </w:rPr>
-        <w:t>по умолчанию включает в себя удобную админ-панель, которую можно легко кастомизировать.</w:t>
+        <w:t xml:space="preserve">по умолчанию включает в себя удобную админ-панель, которую можно легко </w:t>
+      </w:r>
+      <w:proofErr w:type="spellStart"/>
+      <w:r>
+        <w:rPr>
+          <w:color w:val="000000"/>
+          <w:sz w:val="28"/>
+          <w:szCs w:val="28"/>
+        </w:rPr>
+        <w:t>кастомизировать</w:t>
+      </w:r>
+      <w:proofErr w:type="spellEnd"/>
+      <w:r>
+        <w:rPr>
+          <w:color w:val="000000"/>
+          <w:sz w:val="28"/>
+          <w:szCs w:val="28"/>
+        </w:rPr>
+        <w:t>.</w:t>
       </w:r>
     </w:p>
     <w:p>
@@ -5287,6 +5355,7 @@
         </w:rPr>
         <w:t xml:space="preserve"> хранятся </w:t>
       </w:r>
+      <w:proofErr w:type="spellStart"/>
       <w:r>
         <w:rPr>
           <w:sz w:val="28"/>
@@ -5295,6 +5364,7 @@
         </w:rPr>
         <w:t>js</w:t>
       </w:r>
+      <w:proofErr w:type="spellEnd"/>
       <w:r>
         <w:rPr>
           <w:sz w:val="28"/>
@@ -5302,6 +5372,7 @@
         </w:rPr>
         <w:t xml:space="preserve">, </w:t>
       </w:r>
+      <w:proofErr w:type="spellStart"/>
       <w:r>
         <w:rPr>
           <w:sz w:val="28"/>
@@ -5310,6 +5381,7 @@
         </w:rPr>
         <w:t>css</w:t>
       </w:r>
+      <w:proofErr w:type="spellEnd"/>
       <w:r>
         <w:rPr>
           <w:sz w:val="28"/>
@@ -5317,6 +5389,7 @@
         </w:rPr>
         <w:t xml:space="preserve">, некоторые </w:t>
       </w:r>
+      <w:proofErr w:type="spellStart"/>
       <w:r>
         <w:rPr>
           <w:sz w:val="28"/>
@@ -5325,6 +5398,7 @@
         </w:rPr>
         <w:t>png</w:t>
       </w:r>
+      <w:proofErr w:type="spellEnd"/>
       <w:r>
         <w:rPr>
           <w:sz w:val="28"/>
@@ -5377,6 +5451,7 @@
         </w:rPr>
         <w:t>.</w:t>
       </w:r>
+      <w:proofErr w:type="spellStart"/>
       <w:r>
         <w:rPr>
           <w:sz w:val="28"/>
@@ -5385,6 +5460,7 @@
         </w:rPr>
         <w:t>png</w:t>
       </w:r>
+      <w:proofErr w:type="spellEnd"/>
       <w:r>
         <w:rPr>
           <w:sz w:val="28"/>
@@ -5488,6 +5564,7 @@
         </w:rPr>
         <w:t>“</w:t>
       </w:r>
+      <w:proofErr w:type="spellStart"/>
       <w:r>
         <w:rPr>
           <w:sz w:val="28"/>
@@ -5496,6 +5573,7 @@
         </w:rPr>
         <w:t>urls</w:t>
       </w:r>
+      <w:proofErr w:type="spellEnd"/>
       <w:r>
         <w:rPr>
           <w:sz w:val="28"/>
@@ -5503,6 +5581,7 @@
         </w:rPr>
         <w:t>.</w:t>
       </w:r>
+      <w:proofErr w:type="spellStart"/>
       <w:r>
         <w:rPr>
           <w:sz w:val="28"/>
@@ -5511,6 +5590,7 @@
         </w:rPr>
         <w:t>py</w:t>
       </w:r>
+      <w:proofErr w:type="spellEnd"/>
       <w:r>
         <w:rPr>
           <w:sz w:val="28"/>
@@ -5583,6 +5663,7 @@
         </w:rPr>
         <w:t>.</w:t>
       </w:r>
+      <w:proofErr w:type="spellStart"/>
       <w:r>
         <w:rPr>
           <w:sz w:val="28"/>
@@ -5591,6 +5672,7 @@
         </w:rPr>
         <w:t>py</w:t>
       </w:r>
+      <w:proofErr w:type="spellEnd"/>
       <w:r>
         <w:rPr>
           <w:sz w:val="28"/>
@@ -5680,6 +5762,7 @@
         </w:rPr>
         <w:t>.</w:t>
       </w:r>
+      <w:proofErr w:type="spellStart"/>
       <w:r>
         <w:rPr>
           <w:sz w:val="28"/>
@@ -5688,6 +5771,7 @@
         </w:rPr>
         <w:t>py</w:t>
       </w:r>
+      <w:proofErr w:type="spellEnd"/>
       <w:r>
         <w:rPr>
           <w:sz w:val="28"/>
@@ -5738,6 +5822,7 @@
         </w:rPr>
         <w:t>.</w:t>
       </w:r>
+      <w:proofErr w:type="spellStart"/>
       <w:r>
         <w:rPr>
           <w:sz w:val="28"/>
@@ -5746,6 +5831,7 @@
         </w:rPr>
         <w:t>py</w:t>
       </w:r>
+      <w:proofErr w:type="spellEnd"/>
       <w:r>
         <w:rPr>
           <w:sz w:val="28"/>
@@ -5796,6 +5882,7 @@
         </w:rPr>
         <w:t>.</w:t>
       </w:r>
+      <w:proofErr w:type="spellStart"/>
       <w:r>
         <w:rPr>
           <w:sz w:val="28"/>
@@ -5804,6 +5891,7 @@
         </w:rPr>
         <w:t>py</w:t>
       </w:r>
+      <w:proofErr w:type="spellEnd"/>
       <w:r>
         <w:rPr>
           <w:sz w:val="28"/>
@@ -5876,6 +5964,7 @@
         </w:rPr>
         <w:t>.</w:t>
       </w:r>
+      <w:proofErr w:type="spellStart"/>
       <w:r>
         <w:rPr>
           <w:sz w:val="28"/>
@@ -5884,6 +5973,7 @@
         </w:rPr>
         <w:t>py</w:t>
       </w:r>
+      <w:proofErr w:type="spellEnd"/>
       <w:r>
         <w:rPr>
           <w:sz w:val="28"/>
@@ -5920,6 +6010,7 @@
         </w:rPr>
         <w:t>.</w:t>
       </w:r>
+      <w:proofErr w:type="spellStart"/>
       <w:r>
         <w:rPr>
           <w:sz w:val="28"/>
@@ -5928,6 +6019,7 @@
         </w:rPr>
         <w:t>py</w:t>
       </w:r>
+      <w:proofErr w:type="spellEnd"/>
       <w:r>
         <w:rPr>
           <w:sz w:val="28"/>
@@ -5963,6 +6055,7 @@
         </w:rPr>
         <w:t>“</w:t>
       </w:r>
+      <w:proofErr w:type="spellStart"/>
       <w:r>
         <w:rPr>
           <w:sz w:val="28"/>
@@ -5971,6 +6064,7 @@
         </w:rPr>
         <w:t>urls</w:t>
       </w:r>
+      <w:proofErr w:type="spellEnd"/>
       <w:r>
         <w:rPr>
           <w:sz w:val="28"/>
@@ -5978,6 +6072,7 @@
         </w:rPr>
         <w:t>.</w:t>
       </w:r>
+      <w:proofErr w:type="spellStart"/>
       <w:r>
         <w:rPr>
           <w:sz w:val="28"/>
@@ -5986,6 +6081,7 @@
         </w:rPr>
         <w:t>py</w:t>
       </w:r>
+      <w:proofErr w:type="spellEnd"/>
       <w:r>
         <w:rPr>
           <w:sz w:val="28"/>
@@ -6052,6 +6148,7 @@
         </w:rPr>
         <w:t>/</w:t>
       </w:r>
+      <w:proofErr w:type="spellStart"/>
       <w:r>
         <w:rPr>
           <w:sz w:val="28"/>
@@ -6060,6 +6157,7 @@
         </w:rPr>
         <w:t>urls</w:t>
       </w:r>
+      <w:proofErr w:type="spellEnd"/>
       <w:r>
         <w:rPr>
           <w:sz w:val="28"/>
@@ -6067,6 +6165,7 @@
         </w:rPr>
         <w:t>.</w:t>
       </w:r>
+      <w:proofErr w:type="spellStart"/>
       <w:r>
         <w:rPr>
           <w:sz w:val="28"/>
@@ -6075,6 +6174,7 @@
         </w:rPr>
         <w:t>py</w:t>
       </w:r>
+      <w:proofErr w:type="spellEnd"/>
       <w:r>
         <w:rPr>
           <w:sz w:val="28"/>
@@ -6097,6 +6197,7 @@
         </w:rPr>
         <w:t>.</w:t>
       </w:r>
+      <w:proofErr w:type="spellStart"/>
       <w:r>
         <w:rPr>
           <w:sz w:val="28"/>
@@ -6105,6 +6206,7 @@
         </w:rPr>
         <w:t>py</w:t>
       </w:r>
+      <w:proofErr w:type="spellEnd"/>
       <w:r>
         <w:rPr>
           <w:sz w:val="28"/>
@@ -6422,6 +6524,7 @@
         </w:rPr>
         <w:t>.</w:t>
       </w:r>
+      <w:proofErr w:type="spellStart"/>
       <w:r>
         <w:rPr>
           <w:sz w:val="28"/>
@@ -6430,6 +6533,7 @@
         </w:rPr>
         <w:t>py</w:t>
       </w:r>
+      <w:proofErr w:type="spellEnd"/>
       <w:r>
         <w:rPr>
           <w:sz w:val="28"/>
@@ -6460,7 +6564,6 @@
         <w:rPr>
           <w:sz w:val="28"/>
           <w:szCs w:val="28"/>
-          <w:lang w:val="en-US"/>
         </w:rPr>
       </w:pPr>
       <w:r>
@@ -6477,16 +6580,71 @@
         </w:rPr>
         <w:t>Д</w:t>
       </w:r>
+      <w:r>
+        <w:rPr>
+          <w:sz w:val="28"/>
+          <w:szCs w:val="28"/>
+        </w:rPr>
+        <w:t xml:space="preserve"> (</w:t>
+      </w:r>
+      <w:r>
+        <w:rPr>
+          <w:sz w:val="28"/>
+          <w:szCs w:val="28"/>
+        </w:rPr>
+        <w:t xml:space="preserve">Так же можно просмотреть </w:t>
+      </w:r>
+      <w:hyperlink r:id="rId11" w:history="1">
+        <w:r>
+          <w:rPr>
+            <w:rStyle w:val="a6"/>
+            <w:sz w:val="28"/>
+            <w:szCs w:val="28"/>
+          </w:rPr>
+          <w:t>зд</w:t>
+        </w:r>
+        <w:r>
+          <w:rPr>
+            <w:rStyle w:val="a6"/>
+            <w:sz w:val="28"/>
+            <w:szCs w:val="28"/>
+          </w:rPr>
+          <w:t>е</w:t>
+        </w:r>
+        <w:r>
+          <w:rPr>
+            <w:rStyle w:val="a6"/>
+            <w:sz w:val="28"/>
+            <w:szCs w:val="28"/>
+          </w:rPr>
+          <w:t>сь</w:t>
+        </w:r>
+      </w:hyperlink>
+      <w:r>
+        <w:rPr>
+          <w:sz w:val="28"/>
+          <w:szCs w:val="28"/>
+        </w:rPr>
+        <w:t>)</w:t>
+      </w:r>
+      <w:r>
+        <w:rPr>
+          <w:sz w:val="28"/>
+          <w:szCs w:val="28"/>
+        </w:rPr>
+        <w:t>:</w:t>
+      </w:r>
+    </w:p>
+    <w:p>
+      <w:pPr>
+        <w:ind w:firstLine="720"/>
+        <w:rPr>
+          <w:sz w:val="28"/>
+          <w:szCs w:val="28"/>
+        </w:rPr>
+      </w:pPr>
       <w:bookmarkStart w:id="5" w:name="_GoBack"/>
       <w:bookmarkEnd w:id="5"/>
-      <w:r>
-        <w:rPr>
-          <w:sz w:val="28"/>
-          <w:szCs w:val="28"/>
-          <w:lang w:val="en-US"/>
-        </w:rPr>
-        <w:t>:</w:t>
-      </w:r>
     </w:p>
     <w:p>
       <w:pPr>
@@ -6497,18 +6655,9 @@
           <w:lang w:val="en-US"/>
         </w:rPr>
       </w:pPr>
-    </w:p>
-    <w:p>
-      <w:pPr>
-        <w:ind w:firstLine="720"/>
-        <w:rPr>
-          <w:sz w:val="28"/>
-          <w:szCs w:val="28"/>
-          <w:lang w:val="en-US"/>
-        </w:rPr>
-      </w:pPr>
-      <w:r>
-        <w:rPr>
+      <w:r>
+        <w:rPr>
+          <w:noProof/>
           <w:sz w:val="28"/>
           <w:szCs w:val="28"/>
           <w:lang w:val="en-US"/>
@@ -6530,10 +6679,10 @@
                     <pic:cNvPicPr/>
                   </pic:nvPicPr>
                   <pic:blipFill>
-                    <a:blip r:embed="rId11">
+                    <a:blip r:embed="rId12">
                       <a:extLst>
                         <a:ext uri="{96DAC541-7B7A-43D3-8B79-37D633B846F1}">
-                          <asvg:svgBlip xmlns:asvg="http://schemas.microsoft.com/office/drawing/2016/SVG/main" r:embed="rId12"/>
+                          <asvg:svgBlip xmlns:asvg="http://schemas.microsoft.com/office/drawing/2016/SVG/main" r:embed="rId13"/>
                         </a:ext>
                       </a:extLst>
                     </a:blip>
@@ -6647,6 +6796,7 @@
         </w:rPr>
         <w:t xml:space="preserve"> </w:t>
       </w:r>
+      <w:proofErr w:type="spellStart"/>
       <w:r>
         <w:rPr>
           <w:color w:val="000000"/>
@@ -6654,20 +6804,21 @@
           <w:szCs w:val="28"/>
           <w:shd w:val="clear" w:color="auto" w:fill="FFFFFF"/>
         </w:rPr>
-        <w:t>Python 3</w:t>
-      </w:r>
-    </w:p>
-    <w:p>
-      <w:pPr>
+        <w:t>Python</w:t>
+      </w:r>
+      <w:proofErr w:type="spellEnd"/>
+      <w:r>
         <w:rPr>
           <w:color w:val="000000"/>
           <w:sz w:val="28"/>
           <w:szCs w:val="28"/>
           <w:shd w:val="clear" w:color="auto" w:fill="FFFFFF"/>
-          <w:lang w:val="en-US"/>
-        </w:rPr>
-      </w:pPr>
-      <w:r>
+        </w:rPr>
+        <w:t xml:space="preserve"> 3</w:t>
+      </w:r>
+    </w:p>
+    <w:p>
+      <w:pPr>
         <w:rPr>
           <w:color w:val="000000"/>
           <w:sz w:val="28"/>
@@ -6675,6 +6826,15 @@
           <w:shd w:val="clear" w:color="auto" w:fill="FFFFFF"/>
           <w:lang w:val="en-US"/>
         </w:rPr>
+      </w:pPr>
+      <w:r>
+        <w:rPr>
+          <w:color w:val="000000"/>
+          <w:sz w:val="28"/>
+          <w:szCs w:val="28"/>
+          <w:shd w:val="clear" w:color="auto" w:fill="FFFFFF"/>
+          <w:lang w:val="en-US"/>
+        </w:rPr>
         <w:t xml:space="preserve">- </w:t>
       </w:r>
       <w:r>
@@ -7462,8 +7622,19 @@
           <w:szCs w:val="28"/>
           <w:shd w:val="clear" w:color="auto" w:fill="FFFFFF"/>
         </w:rPr>
-        <w:t>• JavaScript</w:t>
-      </w:r>
+        <w:t xml:space="preserve">• </w:t>
+      </w:r>
+      <w:proofErr w:type="spellStart"/>
+      <w:r>
+        <w:rPr>
+          <w:color w:val="000000"/>
+          <w:sz w:val="28"/>
+          <w:szCs w:val="28"/>
+          <w:shd w:val="clear" w:color="auto" w:fill="FFFFFF"/>
+        </w:rPr>
+        <w:t>JavaScript</w:t>
+      </w:r>
+      <w:proofErr w:type="spellEnd"/>
     </w:p>
     <w:p>
       <w:pPr>
@@ -7583,7 +7754,27 @@
           <w:szCs w:val="28"/>
           <w:shd w:val="clear" w:color="auto" w:fill="FFFFFF"/>
         </w:rPr>
-        <w:t>• Bootstrap 4</w:t>
+        <w:t xml:space="preserve">• </w:t>
+      </w:r>
+      <w:proofErr w:type="spellStart"/>
+      <w:r>
+        <w:rPr>
+          <w:color w:val="000000"/>
+          <w:sz w:val="28"/>
+          <w:szCs w:val="28"/>
+          <w:shd w:val="clear" w:color="auto" w:fill="FFFFFF"/>
+        </w:rPr>
+        <w:t>Bootstrap</w:t>
+      </w:r>
+      <w:proofErr w:type="spellEnd"/>
+      <w:r>
+        <w:rPr>
+          <w:color w:val="000000"/>
+          <w:sz w:val="28"/>
+          <w:szCs w:val="28"/>
+          <w:shd w:val="clear" w:color="auto" w:fill="FFFFFF"/>
+        </w:rPr>
+        <w:t xml:space="preserve"> 4</w:t>
       </w:r>
     </w:p>
     <w:p>
@@ -7697,6 +7888,7 @@
         </w:rPr>
         <w:t>L</w:t>
       </w:r>
+      <w:proofErr w:type="spellStart"/>
       <w:r>
         <w:rPr>
           <w:color w:val="000000"/>
@@ -7704,7 +7896,17 @@
           <w:szCs w:val="28"/>
           <w:shd w:val="clear" w:color="auto" w:fill="FFFFFF"/>
         </w:rPr>
-        <w:t>ite 3</w:t>
+        <w:t>ite</w:t>
+      </w:r>
+      <w:proofErr w:type="spellEnd"/>
+      <w:r>
+        <w:rPr>
+          <w:color w:val="000000"/>
+          <w:sz w:val="28"/>
+          <w:szCs w:val="28"/>
+          <w:shd w:val="clear" w:color="auto" w:fill="FFFFFF"/>
+        </w:rPr>
+        <w:t xml:space="preserve"> 3</w:t>
       </w:r>
     </w:p>
     <w:p>
@@ -8002,7 +8204,7 @@
                     <pic:cNvPicPr/>
                   </pic:nvPicPr>
                   <pic:blipFill>
-                    <a:blip r:embed="rId13">
+                    <a:blip r:embed="rId14">
                       <a:extLst>
                         <a:ext uri="{28A0092B-C50C-407E-A947-70E740481C1C}">
                           <a14:useLocalDpi xmlns:a14="http://schemas.microsoft.com/office/drawing/2010/main" val="0"/>
@@ -8197,7 +8399,7 @@
                     <pic:cNvPicPr/>
                   </pic:nvPicPr>
                   <pic:blipFill rotWithShape="1">
-                    <a:blip r:embed="rId14" cstate="print">
+                    <a:blip r:embed="rId15" cstate="print">
                       <a:extLst>
                         <a:ext uri="{28A0092B-C50C-407E-A947-70E740481C1C}">
                           <a14:useLocalDpi xmlns:a14="http://schemas.microsoft.com/office/drawing/2010/main" val="0"/>
@@ -8343,7 +8545,7 @@
                     <pic:cNvPicPr/>
                   </pic:nvPicPr>
                   <pic:blipFill>
-                    <a:blip r:embed="rId15">
+                    <a:blip r:embed="rId16">
                       <a:extLst>
                         <a:ext uri="{28A0092B-C50C-407E-A947-70E740481C1C}">
                           <a14:useLocalDpi xmlns:a14="http://schemas.microsoft.com/office/drawing/2010/main" val="0"/>
@@ -8686,7 +8888,7 @@
                     <pic:cNvPicPr/>
                   </pic:nvPicPr>
                   <pic:blipFill>
-                    <a:blip r:embed="rId16" cstate="print">
+                    <a:blip r:embed="rId17" cstate="print">
                       <a:extLst>
                         <a:ext uri="{28A0092B-C50C-407E-A947-70E740481C1C}">
                           <a14:useLocalDpi xmlns:a14="http://schemas.microsoft.com/office/drawing/2010/main" val="0"/>
@@ -8914,7 +9116,7 @@
                     </pic:cNvPicPr>
                   </pic:nvPicPr>
                   <pic:blipFill>
-                    <a:blip r:embed="rId17">
+                    <a:blip r:embed="rId18">
                       <a:extLst>
                         <a:ext uri="{28A0092B-C50C-407E-A947-70E740481C1C}">
                           <a14:useLocalDpi xmlns:a14="http://schemas.microsoft.com/office/drawing/2010/main" val="0"/>
@@ -9023,7 +9225,7 @@
                     <pic:cNvPicPr/>
                   </pic:nvPicPr>
                   <pic:blipFill>
-                    <a:blip r:embed="rId18"/>
+                    <a:blip r:embed="rId19"/>
                     <a:stretch>
                       <a:fillRect/>
                     </a:stretch>
@@ -9118,7 +9320,7 @@
                     <pic:cNvPicPr/>
                   </pic:nvPicPr>
                   <pic:blipFill>
-                    <a:blip r:embed="rId19"/>
+                    <a:blip r:embed="rId20"/>
                     <a:stretch>
                       <a:fillRect/>
                     </a:stretch>
@@ -9208,133 +9410,6 @@
                 <pic:pic xmlns:pic="http://schemas.openxmlformats.org/drawingml/2006/picture">
                   <pic:nvPicPr>
                     <pic:cNvPr id="0" name="Picture 5"/>
-                    <pic:cNvPicPr>
-                      <a:picLocks noChangeAspect="1" noChangeArrowheads="1"/>
-                    </pic:cNvPicPr>
-                  </pic:nvPicPr>
-                  <pic:blipFill>
-                    <a:blip r:embed="rId20">
-                      <a:extLst>
-                        <a:ext uri="{28A0092B-C50C-407E-A947-70E740481C1C}">
-                          <a14:useLocalDpi xmlns:a14="http://schemas.microsoft.com/office/drawing/2010/main" val="0"/>
-                        </a:ext>
-                      </a:extLst>
-                    </a:blip>
-                    <a:srcRect/>
-                    <a:stretch>
-                      <a:fillRect/>
-                    </a:stretch>
-                  </pic:blipFill>
-                  <pic:spPr bwMode="auto">
-                    <a:xfrm>
-                      <a:off x="0" y="0"/>
-                      <a:ext cx="5932805" cy="2647315"/>
-                    </a:xfrm>
-                    <a:prstGeom prst="rect">
-                      <a:avLst/>
-                    </a:prstGeom>
-                    <a:ln w="88900" cap="sq" cmpd="thickThin">
-                      <a:solidFill>
-                        <a:srgbClr val="000000"/>
-                      </a:solidFill>
-                      <a:prstDash val="solid"/>
-                      <a:miter lim="800000"/>
-                    </a:ln>
-                    <a:effectLst>
-                      <a:innerShdw blurRad="76200">
-                        <a:srgbClr val="000000"/>
-                      </a:innerShdw>
-                    </a:effectLst>
-                  </pic:spPr>
-                </pic:pic>
-              </a:graphicData>
-            </a:graphic>
-          </wp:inline>
-        </w:drawing>
-      </w:r>
-    </w:p>
-    <w:p>
-      <w:pPr>
-        <w:jc w:val="center"/>
-        <w:rPr>
-          <w:sz w:val="28"/>
-          <w:szCs w:val="28"/>
-        </w:rPr>
-      </w:pPr>
-      <w:r>
-        <w:rPr>
-          <w:sz w:val="28"/>
-          <w:szCs w:val="28"/>
-        </w:rPr>
-        <w:t>Рис4.</w:t>
-      </w:r>
-    </w:p>
-    <w:p>
-      <w:pPr>
-        <w:rPr>
-          <w:sz w:val="28"/>
-          <w:szCs w:val="28"/>
-        </w:rPr>
-      </w:pPr>
-    </w:p>
-    <w:p>
-      <w:pPr>
-        <w:rPr>
-          <w:sz w:val="28"/>
-          <w:szCs w:val="28"/>
-        </w:rPr>
-      </w:pPr>
-    </w:p>
-    <w:p>
-      <w:pPr>
-        <w:rPr>
-          <w:sz w:val="28"/>
-          <w:szCs w:val="28"/>
-        </w:rPr>
-      </w:pPr>
-    </w:p>
-    <w:p>
-      <w:pPr>
-        <w:rPr>
-          <w:sz w:val="28"/>
-          <w:szCs w:val="28"/>
-        </w:rPr>
-      </w:pPr>
-    </w:p>
-    <w:p>
-      <w:pPr>
-        <w:rPr>
-          <w:sz w:val="28"/>
-          <w:szCs w:val="28"/>
-        </w:rPr>
-      </w:pPr>
-      <w:r>
-        <w:rPr>
-          <w:sz w:val="28"/>
-          <w:szCs w:val="28"/>
-        </w:rPr>
-        <w:t xml:space="preserve">У нас есть возможность отредактировать свой профиль и добавить фотографию. Также представлена информация о статусе пользователя и количестве выданных книг (пока что ноль). Рис5.  Нажмем на «Редактировать профиль» </w:t>
-      </w:r>
-      <w:r>
-        <w:rPr>
-          <w:noProof/>
-          <w:sz w:val="28"/>
-          <w:szCs w:val="28"/>
-        </w:rPr>
-        <w:lastRenderedPageBreak/>
-        <w:drawing>
-          <wp:inline distT="0" distB="0" distL="0" distR="0" wp14:anchorId="69A6A246" wp14:editId="38AC3F5B">
-            <wp:extent cx="5932805" cy="2647315"/>
-            <wp:effectExtent l="95250" t="95250" r="86995" b="95885"/>
-            <wp:docPr id="39" name="Рисунок 39"/>
-            <wp:cNvGraphicFramePr>
-              <a:graphicFrameLocks xmlns:a="http://schemas.openxmlformats.org/drawingml/2006/main" noChangeAspect="1"/>
-            </wp:cNvGraphicFramePr>
-            <a:graphic xmlns:a="http://schemas.openxmlformats.org/drawingml/2006/main">
-              <a:graphicData uri="http://schemas.openxmlformats.org/drawingml/2006/picture">
-                <pic:pic xmlns:pic="http://schemas.openxmlformats.org/drawingml/2006/picture">
-                  <pic:nvPicPr>
-                    <pic:cNvPr id="0" name="Picture 6"/>
                     <pic:cNvPicPr>
                       <a:picLocks noChangeAspect="1" noChangeArrowheads="1"/>
                     </pic:cNvPicPr>
@@ -9393,6 +9468,133 @@
           <w:sz w:val="28"/>
           <w:szCs w:val="28"/>
         </w:rPr>
+        <w:t>Рис4.</w:t>
+      </w:r>
+    </w:p>
+    <w:p>
+      <w:pPr>
+        <w:rPr>
+          <w:sz w:val="28"/>
+          <w:szCs w:val="28"/>
+        </w:rPr>
+      </w:pPr>
+    </w:p>
+    <w:p>
+      <w:pPr>
+        <w:rPr>
+          <w:sz w:val="28"/>
+          <w:szCs w:val="28"/>
+        </w:rPr>
+      </w:pPr>
+    </w:p>
+    <w:p>
+      <w:pPr>
+        <w:rPr>
+          <w:sz w:val="28"/>
+          <w:szCs w:val="28"/>
+        </w:rPr>
+      </w:pPr>
+    </w:p>
+    <w:p>
+      <w:pPr>
+        <w:rPr>
+          <w:sz w:val="28"/>
+          <w:szCs w:val="28"/>
+        </w:rPr>
+      </w:pPr>
+    </w:p>
+    <w:p>
+      <w:pPr>
+        <w:rPr>
+          <w:sz w:val="28"/>
+          <w:szCs w:val="28"/>
+        </w:rPr>
+      </w:pPr>
+      <w:r>
+        <w:rPr>
+          <w:sz w:val="28"/>
+          <w:szCs w:val="28"/>
+        </w:rPr>
+        <w:t xml:space="preserve">У нас есть возможность отредактировать свой профиль и добавить фотографию. Также представлена информация о статусе пользователя и количестве выданных книг (пока что ноль). Рис5.  Нажмем на «Редактировать профиль» </w:t>
+      </w:r>
+      <w:r>
+        <w:rPr>
+          <w:noProof/>
+          <w:sz w:val="28"/>
+          <w:szCs w:val="28"/>
+        </w:rPr>
+        <w:lastRenderedPageBreak/>
+        <w:drawing>
+          <wp:inline distT="0" distB="0" distL="0" distR="0" wp14:anchorId="69A6A246" wp14:editId="38AC3F5B">
+            <wp:extent cx="5932805" cy="2647315"/>
+            <wp:effectExtent l="95250" t="95250" r="86995" b="95885"/>
+            <wp:docPr id="39" name="Рисунок 39"/>
+            <wp:cNvGraphicFramePr>
+              <a:graphicFrameLocks xmlns:a="http://schemas.openxmlformats.org/drawingml/2006/main" noChangeAspect="1"/>
+            </wp:cNvGraphicFramePr>
+            <a:graphic xmlns:a="http://schemas.openxmlformats.org/drawingml/2006/main">
+              <a:graphicData uri="http://schemas.openxmlformats.org/drawingml/2006/picture">
+                <pic:pic xmlns:pic="http://schemas.openxmlformats.org/drawingml/2006/picture">
+                  <pic:nvPicPr>
+                    <pic:cNvPr id="0" name="Picture 6"/>
+                    <pic:cNvPicPr>
+                      <a:picLocks noChangeAspect="1" noChangeArrowheads="1"/>
+                    </pic:cNvPicPr>
+                  </pic:nvPicPr>
+                  <pic:blipFill>
+                    <a:blip r:embed="rId22">
+                      <a:extLst>
+                        <a:ext uri="{28A0092B-C50C-407E-A947-70E740481C1C}">
+                          <a14:useLocalDpi xmlns:a14="http://schemas.microsoft.com/office/drawing/2010/main" val="0"/>
+                        </a:ext>
+                      </a:extLst>
+                    </a:blip>
+                    <a:srcRect/>
+                    <a:stretch>
+                      <a:fillRect/>
+                    </a:stretch>
+                  </pic:blipFill>
+                  <pic:spPr bwMode="auto">
+                    <a:xfrm>
+                      <a:off x="0" y="0"/>
+                      <a:ext cx="5932805" cy="2647315"/>
+                    </a:xfrm>
+                    <a:prstGeom prst="rect">
+                      <a:avLst/>
+                    </a:prstGeom>
+                    <a:ln w="88900" cap="sq" cmpd="thickThin">
+                      <a:solidFill>
+                        <a:srgbClr val="000000"/>
+                      </a:solidFill>
+                      <a:prstDash val="solid"/>
+                      <a:miter lim="800000"/>
+                    </a:ln>
+                    <a:effectLst>
+                      <a:innerShdw blurRad="76200">
+                        <a:srgbClr val="000000"/>
+                      </a:innerShdw>
+                    </a:effectLst>
+                  </pic:spPr>
+                </pic:pic>
+              </a:graphicData>
+            </a:graphic>
+          </wp:inline>
+        </w:drawing>
+      </w:r>
+    </w:p>
+    <w:p>
+      <w:pPr>
+        <w:jc w:val="center"/>
+        <w:rPr>
+          <w:sz w:val="28"/>
+          <w:szCs w:val="28"/>
+        </w:rPr>
+      </w:pPr>
+      <w:r>
+        <w:rPr>
+          <w:sz w:val="28"/>
+          <w:szCs w:val="28"/>
+        </w:rPr>
         <w:t>Рис5.</w:t>
       </w:r>
     </w:p>
@@ -9457,7 +9659,7 @@
                     <pic:cNvPicPr/>
                   </pic:nvPicPr>
                   <pic:blipFill>
-                    <a:blip r:embed="rId22"/>
+                    <a:blip r:embed="rId23"/>
                     <a:stretch>
                       <a:fillRect/>
                     </a:stretch>
@@ -9552,7 +9754,7 @@
                     <pic:cNvPicPr/>
                   </pic:nvPicPr>
                   <pic:blipFill>
-                    <a:blip r:embed="rId23"/>
+                    <a:blip r:embed="rId24"/>
                     <a:stretch>
                       <a:fillRect/>
                     </a:stretch>
@@ -9647,7 +9849,7 @@
                     <pic:cNvPicPr/>
                   </pic:nvPicPr>
                   <pic:blipFill>
-                    <a:blip r:embed="rId24"/>
+                    <a:blip r:embed="rId25"/>
                     <a:stretch>
                       <a:fillRect/>
                     </a:stretch>
@@ -9738,145 +9940,6 @@
                 <pic:pic xmlns:pic="http://schemas.openxmlformats.org/drawingml/2006/picture">
                   <pic:nvPicPr>
                     <pic:cNvPr id="0" name="Picture 9"/>
-                    <pic:cNvPicPr>
-                      <a:picLocks noChangeAspect="1" noChangeArrowheads="1"/>
-                    </pic:cNvPicPr>
-                  </pic:nvPicPr>
-                  <pic:blipFill>
-                    <a:blip r:embed="rId25">
-                      <a:extLst>
-                        <a:ext uri="{28A0092B-C50C-407E-A947-70E740481C1C}">
-                          <a14:useLocalDpi xmlns:a14="http://schemas.microsoft.com/office/drawing/2010/main" val="0"/>
-                        </a:ext>
-                      </a:extLst>
-                    </a:blip>
-                    <a:srcRect/>
-                    <a:stretch>
-                      <a:fillRect/>
-                    </a:stretch>
-                  </pic:blipFill>
-                  <pic:spPr bwMode="auto">
-                    <a:xfrm>
-                      <a:off x="0" y="0"/>
-                      <a:ext cx="5927725" cy="2648585"/>
-                    </a:xfrm>
-                    <a:prstGeom prst="rect">
-                      <a:avLst/>
-                    </a:prstGeom>
-                    <a:ln w="88900" cap="sq" cmpd="thickThin">
-                      <a:solidFill>
-                        <a:srgbClr val="000000"/>
-                      </a:solidFill>
-                      <a:prstDash val="solid"/>
-                      <a:miter lim="800000"/>
-                    </a:ln>
-                    <a:effectLst>
-                      <a:innerShdw blurRad="76200">
-                        <a:srgbClr val="000000"/>
-                      </a:innerShdw>
-                    </a:effectLst>
-                  </pic:spPr>
-                </pic:pic>
-              </a:graphicData>
-            </a:graphic>
-          </wp:inline>
-        </w:drawing>
-      </w:r>
-    </w:p>
-    <w:p>
-      <w:pPr>
-        <w:jc w:val="center"/>
-        <w:rPr>
-          <w:sz w:val="28"/>
-          <w:szCs w:val="28"/>
-        </w:rPr>
-      </w:pPr>
-      <w:r>
-        <w:rPr>
-          <w:sz w:val="28"/>
-          <w:szCs w:val="28"/>
-        </w:rPr>
-        <w:t>Рис9.</w:t>
-      </w:r>
-    </w:p>
-    <w:p>
-      <w:pPr>
-        <w:jc w:val="center"/>
-        <w:rPr>
-          <w:sz w:val="28"/>
-          <w:szCs w:val="28"/>
-        </w:rPr>
-      </w:pPr>
-    </w:p>
-    <w:p>
-      <w:pPr>
-        <w:jc w:val="center"/>
-        <w:rPr>
-          <w:sz w:val="28"/>
-          <w:szCs w:val="28"/>
-        </w:rPr>
-      </w:pPr>
-    </w:p>
-    <w:p>
-      <w:pPr>
-        <w:jc w:val="center"/>
-        <w:rPr>
-          <w:sz w:val="28"/>
-          <w:szCs w:val="28"/>
-        </w:rPr>
-      </w:pPr>
-    </w:p>
-    <w:p>
-      <w:pPr>
-        <w:rPr>
-          <w:sz w:val="28"/>
-          <w:szCs w:val="28"/>
-        </w:rPr>
-      </w:pPr>
-      <w:r>
-        <w:rPr>
-          <w:sz w:val="28"/>
-          <w:szCs w:val="28"/>
-        </w:rPr>
-        <w:t>Нажав на «Редактировать» мы можем поменять имя книги и ее описание. Также мы можем её удалить. Рис10.</w:t>
-      </w:r>
-    </w:p>
-    <w:p>
-      <w:pPr>
-        <w:jc w:val="center"/>
-        <w:rPr>
-          <w:sz w:val="28"/>
-          <w:szCs w:val="28"/>
-        </w:rPr>
-      </w:pPr>
-    </w:p>
-    <w:p>
-      <w:pPr>
-        <w:rPr>
-          <w:sz w:val="28"/>
-          <w:szCs w:val="28"/>
-        </w:rPr>
-      </w:pPr>
-      <w:r>
-        <w:rPr>
-          <w:noProof/>
-          <w:sz w:val="28"/>
-          <w:szCs w:val="28"/>
-        </w:rPr>
-        <w:lastRenderedPageBreak/>
-        <w:drawing>
-          <wp:inline distT="0" distB="0" distL="0" distR="0" wp14:anchorId="49DAEEA3" wp14:editId="6F01AC7E">
-            <wp:extent cx="5927725" cy="2648585"/>
-            <wp:effectExtent l="95250" t="95250" r="92075" b="94615"/>
-            <wp:docPr id="10" name="Рисунок 10"/>
-            <wp:cNvGraphicFramePr>
-              <a:graphicFrameLocks xmlns:a="http://schemas.openxmlformats.org/drawingml/2006/main" noChangeAspect="1"/>
-            </wp:cNvGraphicFramePr>
-            <a:graphic xmlns:a="http://schemas.openxmlformats.org/drawingml/2006/main">
-              <a:graphicData uri="http://schemas.openxmlformats.org/drawingml/2006/picture">
-                <pic:pic xmlns:pic="http://schemas.openxmlformats.org/drawingml/2006/picture">
-                  <pic:nvPicPr>
-                    <pic:cNvPr id="0" name="Picture 10"/>
                     <pic:cNvPicPr>
                       <a:picLocks noChangeAspect="1" noChangeArrowheads="1"/>
                     </pic:cNvPicPr>
@@ -9935,6 +9998,145 @@
           <w:sz w:val="28"/>
           <w:szCs w:val="28"/>
         </w:rPr>
+        <w:t>Рис9.</w:t>
+      </w:r>
+    </w:p>
+    <w:p>
+      <w:pPr>
+        <w:jc w:val="center"/>
+        <w:rPr>
+          <w:sz w:val="28"/>
+          <w:szCs w:val="28"/>
+        </w:rPr>
+      </w:pPr>
+    </w:p>
+    <w:p>
+      <w:pPr>
+        <w:jc w:val="center"/>
+        <w:rPr>
+          <w:sz w:val="28"/>
+          <w:szCs w:val="28"/>
+        </w:rPr>
+      </w:pPr>
+    </w:p>
+    <w:p>
+      <w:pPr>
+        <w:jc w:val="center"/>
+        <w:rPr>
+          <w:sz w:val="28"/>
+          <w:szCs w:val="28"/>
+        </w:rPr>
+      </w:pPr>
+    </w:p>
+    <w:p>
+      <w:pPr>
+        <w:rPr>
+          <w:sz w:val="28"/>
+          <w:szCs w:val="28"/>
+        </w:rPr>
+      </w:pPr>
+      <w:r>
+        <w:rPr>
+          <w:sz w:val="28"/>
+          <w:szCs w:val="28"/>
+        </w:rPr>
+        <w:t>Нажав на «Редактировать» мы можем поменять имя книги и ее описание. Также мы можем её удалить. Рис10.</w:t>
+      </w:r>
+    </w:p>
+    <w:p>
+      <w:pPr>
+        <w:jc w:val="center"/>
+        <w:rPr>
+          <w:sz w:val="28"/>
+          <w:szCs w:val="28"/>
+        </w:rPr>
+      </w:pPr>
+    </w:p>
+    <w:p>
+      <w:pPr>
+        <w:rPr>
+          <w:sz w:val="28"/>
+          <w:szCs w:val="28"/>
+        </w:rPr>
+      </w:pPr>
+      <w:r>
+        <w:rPr>
+          <w:noProof/>
+          <w:sz w:val="28"/>
+          <w:szCs w:val="28"/>
+        </w:rPr>
+        <w:lastRenderedPageBreak/>
+        <w:drawing>
+          <wp:inline distT="0" distB="0" distL="0" distR="0" wp14:anchorId="49DAEEA3" wp14:editId="6F01AC7E">
+            <wp:extent cx="5927725" cy="2648585"/>
+            <wp:effectExtent l="95250" t="95250" r="92075" b="94615"/>
+            <wp:docPr id="10" name="Рисунок 10"/>
+            <wp:cNvGraphicFramePr>
+              <a:graphicFrameLocks xmlns:a="http://schemas.openxmlformats.org/drawingml/2006/main" noChangeAspect="1"/>
+            </wp:cNvGraphicFramePr>
+            <a:graphic xmlns:a="http://schemas.openxmlformats.org/drawingml/2006/main">
+              <a:graphicData uri="http://schemas.openxmlformats.org/drawingml/2006/picture">
+                <pic:pic xmlns:pic="http://schemas.openxmlformats.org/drawingml/2006/picture">
+                  <pic:nvPicPr>
+                    <pic:cNvPr id="0" name="Picture 10"/>
+                    <pic:cNvPicPr>
+                      <a:picLocks noChangeAspect="1" noChangeArrowheads="1"/>
+                    </pic:cNvPicPr>
+                  </pic:nvPicPr>
+                  <pic:blipFill>
+                    <a:blip r:embed="rId27">
+                      <a:extLst>
+                        <a:ext uri="{28A0092B-C50C-407E-A947-70E740481C1C}">
+                          <a14:useLocalDpi xmlns:a14="http://schemas.microsoft.com/office/drawing/2010/main" val="0"/>
+                        </a:ext>
+                      </a:extLst>
+                    </a:blip>
+                    <a:srcRect/>
+                    <a:stretch>
+                      <a:fillRect/>
+                    </a:stretch>
+                  </pic:blipFill>
+                  <pic:spPr bwMode="auto">
+                    <a:xfrm>
+                      <a:off x="0" y="0"/>
+                      <a:ext cx="5927725" cy="2648585"/>
+                    </a:xfrm>
+                    <a:prstGeom prst="rect">
+                      <a:avLst/>
+                    </a:prstGeom>
+                    <a:ln w="88900" cap="sq" cmpd="thickThin">
+                      <a:solidFill>
+                        <a:srgbClr val="000000"/>
+                      </a:solidFill>
+                      <a:prstDash val="solid"/>
+                      <a:miter lim="800000"/>
+                    </a:ln>
+                    <a:effectLst>
+                      <a:innerShdw blurRad="76200">
+                        <a:srgbClr val="000000"/>
+                      </a:innerShdw>
+                    </a:effectLst>
+                  </pic:spPr>
+                </pic:pic>
+              </a:graphicData>
+            </a:graphic>
+          </wp:inline>
+        </w:drawing>
+      </w:r>
+    </w:p>
+    <w:p>
+      <w:pPr>
+        <w:jc w:val="center"/>
+        <w:rPr>
+          <w:sz w:val="28"/>
+          <w:szCs w:val="28"/>
+        </w:rPr>
+      </w:pPr>
+      <w:r>
+        <w:rPr>
+          <w:sz w:val="28"/>
+          <w:szCs w:val="28"/>
+        </w:rPr>
         <w:t>Рис10.</w:t>
       </w:r>
     </w:p>
@@ -9999,7 +10201,7 @@
                     <pic:cNvPicPr/>
                   </pic:nvPicPr>
                   <pic:blipFill>
-                    <a:blip r:embed="rId27"/>
+                    <a:blip r:embed="rId28"/>
                     <a:stretch>
                       <a:fillRect/>
                     </a:stretch>
@@ -10103,7 +10305,7 @@
                     </pic:cNvPicPr>
                   </pic:nvPicPr>
                   <pic:blipFill>
-                    <a:blip r:embed="rId28">
+                    <a:blip r:embed="rId29">
                       <a:extLst>
                         <a:ext uri="{28A0092B-C50C-407E-A947-70E740481C1C}">
                           <a14:useLocalDpi xmlns:a14="http://schemas.microsoft.com/office/drawing/2010/main" val="0"/>
@@ -10223,7 +10425,7 @@
                     </pic:cNvPicPr>
                   </pic:nvPicPr>
                   <pic:blipFill>
-                    <a:blip r:embed="rId29">
+                    <a:blip r:embed="rId30">
                       <a:extLst>
                         <a:ext uri="{28A0092B-C50C-407E-A947-70E740481C1C}">
                           <a14:useLocalDpi xmlns:a14="http://schemas.microsoft.com/office/drawing/2010/main" val="0"/>
@@ -10341,7 +10543,7 @@
                     </pic:cNvPicPr>
                   </pic:nvPicPr>
                   <pic:blipFill>
-                    <a:blip r:embed="rId30">
+                    <a:blip r:embed="rId31">
                       <a:extLst>
                         <a:ext uri="{28A0092B-C50C-407E-A947-70E740481C1C}">
                           <a14:useLocalDpi xmlns:a14="http://schemas.microsoft.com/office/drawing/2010/main" val="0"/>
@@ -10451,7 +10653,7 @@
                     </pic:cNvPicPr>
                   </pic:nvPicPr>
                   <pic:blipFill>
-                    <a:blip r:embed="rId31">
+                    <a:blip r:embed="rId32">
                       <a:extLst>
                         <a:ext uri="{28A0092B-C50C-407E-A947-70E740481C1C}">
                           <a14:useLocalDpi xmlns:a14="http://schemas.microsoft.com/office/drawing/2010/main" val="0"/>
@@ -10562,7 +10764,7 @@
                     </pic:cNvPicPr>
                   </pic:nvPicPr>
                   <pic:blipFill>
-                    <a:blip r:embed="rId32">
+                    <a:blip r:embed="rId33">
                       <a:extLst>
                         <a:ext uri="{28A0092B-C50C-407E-A947-70E740481C1C}">
                           <a14:useLocalDpi xmlns:a14="http://schemas.microsoft.com/office/drawing/2010/main" val="0"/>
@@ -10651,7 +10853,7 @@
                     </pic:cNvPicPr>
                   </pic:nvPicPr>
                   <pic:blipFill>
-                    <a:blip r:embed="rId33">
+                    <a:blip r:embed="rId34">
                       <a:extLst>
                         <a:ext uri="{28A0092B-C50C-407E-A947-70E740481C1C}">
                           <a14:useLocalDpi xmlns:a14="http://schemas.microsoft.com/office/drawing/2010/main" val="0"/>
@@ -10763,7 +10965,7 @@
                     </pic:cNvPicPr>
                   </pic:nvPicPr>
                   <pic:blipFill>
-                    <a:blip r:embed="rId25">
+                    <a:blip r:embed="rId26">
                       <a:extLst>
                         <a:ext uri="{28A0092B-C50C-407E-A947-70E740481C1C}">
                           <a14:useLocalDpi xmlns:a14="http://schemas.microsoft.com/office/drawing/2010/main" val="0"/>
@@ -10886,7 +11088,7 @@
                     <pic:cNvPicPr/>
                   </pic:nvPicPr>
                   <pic:blipFill>
-                    <a:blip r:embed="rId34"/>
+                    <a:blip r:embed="rId35"/>
                     <a:stretch>
                       <a:fillRect/>
                     </a:stretch>
@@ -10991,7 +11193,7 @@
                     </pic:cNvPicPr>
                   </pic:nvPicPr>
                   <pic:blipFill>
-                    <a:blip r:embed="rId35">
+                    <a:blip r:embed="rId36">
                       <a:extLst>
                         <a:ext uri="{28A0092B-C50C-407E-A947-70E740481C1C}">
                           <a14:useLocalDpi xmlns:a14="http://schemas.microsoft.com/office/drawing/2010/main" val="0"/>
@@ -11085,7 +11287,7 @@
                     </pic:cNvPicPr>
                   </pic:nvPicPr>
                   <pic:blipFill>
-                    <a:blip r:embed="rId36">
+                    <a:blip r:embed="rId37">
                       <a:extLst>
                         <a:ext uri="{28A0092B-C50C-407E-A947-70E740481C1C}">
                           <a14:useLocalDpi xmlns:a14="http://schemas.microsoft.com/office/drawing/2010/main" val="0"/>
@@ -11203,7 +11405,7 @@
                     </pic:cNvPicPr>
                   </pic:nvPicPr>
                   <pic:blipFill>
-                    <a:blip r:embed="rId37">
+                    <a:blip r:embed="rId38">
                       <a:extLst>
                         <a:ext uri="{28A0092B-C50C-407E-A947-70E740481C1C}">
                           <a14:useLocalDpi xmlns:a14="http://schemas.microsoft.com/office/drawing/2010/main" val="0"/>
@@ -11359,7 +11561,7 @@
                     </pic:cNvPicPr>
                   </pic:nvPicPr>
                   <pic:blipFill>
-                    <a:blip r:embed="rId38">
+                    <a:blip r:embed="rId39">
                       <a:extLst>
                         <a:ext uri="{28A0092B-C50C-407E-A947-70E740481C1C}">
                           <a14:useLocalDpi xmlns:a14="http://schemas.microsoft.com/office/drawing/2010/main" val="0"/>
@@ -11485,7 +11687,7 @@
                     </pic:cNvPicPr>
                   </pic:nvPicPr>
                   <pic:blipFill>
-                    <a:blip r:embed="rId39">
+                    <a:blip r:embed="rId40">
                       <a:extLst>
                         <a:ext uri="{28A0092B-C50C-407E-A947-70E740481C1C}">
                           <a14:useLocalDpi xmlns:a14="http://schemas.microsoft.com/office/drawing/2010/main" val="0"/>
@@ -11612,7 +11814,7 @@
                     </pic:cNvPicPr>
                   </pic:nvPicPr>
                   <pic:blipFill>
-                    <a:blip r:embed="rId40">
+                    <a:blip r:embed="rId41">
                       <a:extLst>
                         <a:ext uri="{28A0092B-C50C-407E-A947-70E740481C1C}">
                           <a14:useLocalDpi xmlns:a14="http://schemas.microsoft.com/office/drawing/2010/main" val="0"/>
@@ -11723,7 +11925,7 @@
                     </pic:cNvPicPr>
                   </pic:nvPicPr>
                   <pic:blipFill>
-                    <a:blip r:embed="rId41" cstate="print">
+                    <a:blip r:embed="rId42" cstate="print">
                       <a:extLst>
                         <a:ext uri="{28A0092B-C50C-407E-A947-70E740481C1C}">
                           <a14:useLocalDpi xmlns:a14="http://schemas.microsoft.com/office/drawing/2010/main" val="0"/>
@@ -11825,7 +12027,7 @@
                     </pic:cNvPicPr>
                   </pic:nvPicPr>
                   <pic:blipFill>
-                    <a:blip r:embed="rId42">
+                    <a:blip r:embed="rId43">
                       <a:extLst>
                         <a:ext uri="{28A0092B-C50C-407E-A947-70E740481C1C}">
                           <a14:useLocalDpi xmlns:a14="http://schemas.microsoft.com/office/drawing/2010/main" val="0"/>
@@ -11928,7 +12130,7 @@
                     </pic:cNvPicPr>
                   </pic:nvPicPr>
                   <pic:blipFill>
-                    <a:blip r:embed="rId43">
+                    <a:blip r:embed="rId44">
                       <a:extLst>
                         <a:ext uri="{28A0092B-C50C-407E-A947-70E740481C1C}">
                           <a14:useLocalDpi xmlns:a14="http://schemas.microsoft.com/office/drawing/2010/main" val="0"/>
@@ -12033,7 +12235,7 @@
                     </pic:cNvPicPr>
                   </pic:nvPicPr>
                   <pic:blipFill>
-                    <a:blip r:embed="rId44">
+                    <a:blip r:embed="rId45">
                       <a:extLst>
                         <a:ext uri="{28A0092B-C50C-407E-A947-70E740481C1C}">
                           <a14:useLocalDpi xmlns:a14="http://schemas.microsoft.com/office/drawing/2010/main" val="0"/>
@@ -12136,7 +12338,7 @@
                     </pic:cNvPicPr>
                   </pic:nvPicPr>
                   <pic:blipFill>
-                    <a:blip r:embed="rId45">
+                    <a:blip r:embed="rId46">
                       <a:extLst>
                         <a:ext uri="{28A0092B-C50C-407E-A947-70E740481C1C}">
                           <a14:useLocalDpi xmlns:a14="http://schemas.microsoft.com/office/drawing/2010/main" val="0"/>
@@ -12204,7 +12406,23 @@
           <w:sz w:val="28"/>
           <w:szCs w:val="28"/>
         </w:rPr>
-        <w:t xml:space="preserve">Редактирование уже существующих книг возможно при нажатии на «редактировать». Рис31. </w:t>
+        <w:t xml:space="preserve">Редактирование </w:t>
+      </w:r>
+      <w:proofErr w:type="gramStart"/>
+      <w:r>
+        <w:rPr>
+          <w:sz w:val="28"/>
+          <w:szCs w:val="28"/>
+        </w:rPr>
+        <w:t>уже существующих</w:t>
+      </w:r>
+      <w:proofErr w:type="gramEnd"/>
+      <w:r>
+        <w:rPr>
+          <w:sz w:val="28"/>
+          <w:szCs w:val="28"/>
+        </w:rPr>
+        <w:t xml:space="preserve"> книг возможно при нажатии на «редактировать». Рис31. </w:t>
       </w:r>
     </w:p>
     <w:p>
@@ -12239,7 +12457,7 @@
                     </pic:cNvPicPr>
                   </pic:nvPicPr>
                   <pic:blipFill>
-                    <a:blip r:embed="rId46" cstate="print">
+                    <a:blip r:embed="rId47" cstate="print">
                       <a:extLst>
                         <a:ext uri="{28A0092B-C50C-407E-A947-70E740481C1C}">
                           <a14:useLocalDpi xmlns:a14="http://schemas.microsoft.com/office/drawing/2010/main" val="0"/>
@@ -12359,7 +12577,7 @@
                     </pic:cNvPicPr>
                   </pic:nvPicPr>
                   <pic:blipFill>
-                    <a:blip r:embed="rId47">
+                    <a:blip r:embed="rId48">
                       <a:extLst>
                         <a:ext uri="{28A0092B-C50C-407E-A947-70E740481C1C}">
                           <a14:useLocalDpi xmlns:a14="http://schemas.microsoft.com/office/drawing/2010/main" val="0"/>
@@ -14680,7 +14898,7 @@
 </file>
 
 <file path=customXml/itemProps1.xml><?xml version="1.0" encoding="utf-8"?>
-<ds:datastoreItem xmlns:ds="http://schemas.openxmlformats.org/officeDocument/2006/customXml" ds:itemID="{C2993BF3-B6ED-4428-AD2E-BC6C776030D7}">
+<ds:datastoreItem xmlns:ds="http://schemas.openxmlformats.org/officeDocument/2006/customXml" ds:itemID="{CA93CB28-C60B-4382-971A-4230D94B281C}">
   <ds:schemaRefs>
     <ds:schemaRef ds:uri="http://schemas.openxmlformats.org/officeDocument/2006/bibliography"/>
   </ds:schemaRefs>

</xml_diff>